<commit_message>
lo que faltaba para la entrega 3, diagrama de clases, pseudo y casos de prueba
</commit_message>
<xml_diff>
--- a/Dise-o-de-Sistemas/TP 2014 - Organizador Fútbol 5 - ENTREGAS_1-5.docx
+++ b/Dise-o-de-Sistemas/TP 2014 - Organizador Fútbol 5 - ENTREGAS_1-5.docx
@@ -1,11 +1,11 @@
 
 <file path=word/document.xml><?xml version="1.0" encoding="utf-8"?>
-<w:document xmlns:wpc="http://schemas.microsoft.com/office/word/2010/wordprocessingCanvas" xmlns:mc="http://schemas.openxmlformats.org/markup-compatibility/2006" xmlns:o="urn:schemas-microsoft-com:office:office" xmlns:r="http://schemas.openxmlformats.org/officeDocument/2006/relationships" xmlns:m="http://schemas.openxmlformats.org/officeDocument/2006/math" xmlns:v="urn:schemas-microsoft-com:vml" xmlns:wp14="http://schemas.microsoft.com/office/word/2010/wordprocessingDrawing" xmlns:wp="http://schemas.openxmlformats.org/drawingml/2006/wordprocessingDrawing" xmlns:w10="urn:schemas-microsoft-com:office:word" xmlns:w="http://schemas.openxmlformats.org/wordprocessingml/2006/main" xmlns:w14="http://schemas.microsoft.com/office/word/2010/wordml" xmlns:wpg="http://schemas.microsoft.com/office/word/2010/wordprocessingGroup" xmlns:wpi="http://schemas.microsoft.com/office/word/2010/wordprocessingInk" xmlns:wne="http://schemas.microsoft.com/office/word/2006/wordml" xmlns:wps="http://schemas.microsoft.com/office/word/2010/wordprocessingShape" mc:Ignorable="w14 wp14">
+<w:document xmlns:ve="http://schemas.openxmlformats.org/markup-compatibility/2006" xmlns:o="urn:schemas-microsoft-com:office:office" xmlns:r="http://schemas.openxmlformats.org/officeDocument/2006/relationships" xmlns:m="http://schemas.openxmlformats.org/officeDocument/2006/math" xmlns:v="urn:schemas-microsoft-com:vml" xmlns:wp="http://schemas.openxmlformats.org/drawingml/2006/wordprocessingDrawing" xmlns:w10="urn:schemas-microsoft-com:office:word" xmlns:w="http://schemas.openxmlformats.org/wordprocessingml/2006/main" xmlns:wne="http://schemas.microsoft.com/office/word/2006/wordml">
   <w:background w:color="FFFFFF"/>
   <w:body>
     <w:p>
       <w:pPr>
-        <w:pStyle w:val="Ttulo1"/>
+        <w:pStyle w:val="Heading1"/>
         <w:contextualSpacing w:val="0"/>
         <w:rPr>
           <w:lang w:val="es-ES"/>
@@ -20,7 +20,7 @@
     </w:p>
     <w:p>
       <w:pPr>
-        <w:pStyle w:val="Ttulo2"/>
+        <w:pStyle w:val="Heading2"/>
         <w:contextualSpacing w:val="0"/>
         <w:rPr>
           <w:lang w:val="es-ES"/>
@@ -100,7 +100,7 @@
     </w:p>
     <w:p>
       <w:pPr>
-        <w:pStyle w:val="Ttulo3"/>
+        <w:pStyle w:val="Heading3"/>
         <w:contextualSpacing w:val="0"/>
         <w:rPr>
           <w:lang w:val="es-ES"/>
@@ -333,8 +333,8 @@
             <v:path o:extrusionok="f" gradientshapeok="t" o:connecttype="rect"/>
             <o:lock v:ext="edit" aspectratio="t"/>
           </v:shapetype>
-          <v:shape id="image00.png" o:spid="_x0000_i1025" type="#_x0000_t75" alt="Organizador Partidos Fútbol 5.png" style="width:353.75pt;height:268.6pt;visibility:visible">
-            <v:imagedata r:id="rId8" o:title=""/>
+          <v:shape id="image00.png" o:spid="_x0000_i1025" type="#_x0000_t75" alt="Organizador Partidos Fútbol 5.png" style="width:350.25pt;height:268.5pt;visibility:visible">
+            <v:imagedata r:id="rId7" o:title=""/>
           </v:shape>
         </w:pict>
       </w:r>
@@ -347,7 +347,7 @@
     </w:p>
     <w:p>
       <w:pPr>
-        <w:pStyle w:val="Ttulo2"/>
+        <w:pStyle w:val="Heading2"/>
         <w:contextualSpacing w:val="0"/>
         <w:jc w:val="both"/>
       </w:pPr>
@@ -361,7 +361,7 @@
     </w:p>
     <w:p>
       <w:pPr>
-        <w:pStyle w:val="Ttulo2"/>
+        <w:pStyle w:val="Heading2"/>
         <w:contextualSpacing w:val="0"/>
         <w:jc w:val="both"/>
       </w:pPr>
@@ -370,7 +370,7 @@
     </w:p>
     <w:p>
       <w:pPr>
-        <w:pStyle w:val="Ttulo2"/>
+        <w:pStyle w:val="Heading2"/>
         <w:contextualSpacing w:val="0"/>
         <w:jc w:val="both"/>
         <w:rPr>
@@ -388,7 +388,7 @@
     </w:p>
     <w:p>
       <w:pPr>
-        <w:pStyle w:val="Ttulo3"/>
+        <w:pStyle w:val="Heading3"/>
         <w:contextualSpacing w:val="0"/>
         <w:jc w:val="both"/>
         <w:rPr>
@@ -629,10 +629,9 @@
         <w:rPr>
           <w:noProof/>
         </w:rPr>
-        <w:lastRenderedPageBreak/>
         <w:pict>
-          <v:shape id="image04.png" o:spid="_x0000_i1026" type="#_x0000_t75" alt="Organizador Partidos Fútbol 5 - entrega 1.png" style="width:353.75pt;height:268.6pt;visibility:visible">
-            <v:imagedata r:id="rId9" o:title=""/>
+          <v:shape id="image04.png" o:spid="_x0000_i1026" type="#_x0000_t75" alt="Organizador Partidos Fútbol 5 - entrega 1.png" style="width:350.25pt;height:268.5pt;visibility:visible">
+            <v:imagedata r:id="rId8" o:title=""/>
           </v:shape>
         </w:pict>
       </w:r>
@@ -1066,10 +1065,9 @@
         <w:rPr>
           <w:noProof/>
         </w:rPr>
-        <w:lastRenderedPageBreak/>
         <w:pict>
-          <v:shape id="image01.png" o:spid="_x0000_i1027" type="#_x0000_t75" alt="Organizador Partidos Fútbol 5 - entrega 2.png" style="width:371.25pt;height:268.6pt;visibility:visible">
-            <v:imagedata r:id="rId10" o:title=""/>
+          <v:shape id="image01.png" o:spid="_x0000_i1027" type="#_x0000_t75" alt="Organizador Partidos Fútbol 5 - entrega 2.png" style="width:371.25pt;height:268.5pt;visibility:visible">
+            <v:imagedata r:id="rId9" o:title=""/>
           </v:shape>
         </w:pict>
       </w:r>
@@ -1143,7 +1141,7 @@
     </w:p>
     <w:p>
       <w:pPr>
-        <w:pStyle w:val="Ttulo4"/>
+        <w:pStyle w:val="Heading4"/>
         <w:contextualSpacing w:val="0"/>
         <w:rPr>
           <w:lang w:val="es-ES"/>
@@ -1174,7 +1172,7 @@
     </w:p>
     <w:p>
       <w:pPr>
-        <w:pStyle w:val="Ttulo4"/>
+        <w:pStyle w:val="Heading4"/>
         <w:contextualSpacing w:val="0"/>
         <w:rPr>
           <w:lang w:val="es-ES"/>
@@ -1298,13 +1296,13 @@
         </w:numPr>
         <w:ind w:hanging="359"/>
         <w:rPr>
-          <w:color w:val="92D050"/>
-          <w:lang w:val="es-ES"/>
-        </w:rPr>
-      </w:pPr>
-      <w:r>
-        <w:rPr>
-          <w:color w:val="92D050"/>
+          <w:color w:val="FF0000"/>
+          <w:lang w:val="es-ES"/>
+        </w:rPr>
+      </w:pPr>
+      <w:r>
+        <w:rPr>
+          <w:color w:val="FF0000"/>
           <w:lang w:val="es-ES"/>
         </w:rPr>
         <w:t xml:space="preserve">Implemente los casos de prueba automatizados que permitan garantizar la consistencia de las soluciones para </w:t>
@@ -1318,12 +1316,12 @@
         </w:numPr>
         <w:ind w:hanging="359"/>
         <w:rPr>
-          <w:color w:val="92D050"/>
-        </w:rPr>
-      </w:pPr>
-      <w:r>
-        <w:rPr>
-          <w:color w:val="92D050"/>
+          <w:color w:val="FF0000"/>
+        </w:rPr>
+      </w:pPr>
+      <w:r>
+        <w:rPr>
+          <w:color w:val="FF0000"/>
         </w:rPr>
         <w:t>Nuevos jugadores</w:t>
       </w:r>
@@ -1336,12 +1334,12 @@
         </w:numPr>
         <w:ind w:hanging="359"/>
         <w:rPr>
-          <w:color w:val="92D050"/>
-        </w:rPr>
-      </w:pPr>
-      <w:r>
-        <w:rPr>
-          <w:color w:val="92D050"/>
+          <w:color w:val="FF0000"/>
+        </w:rPr>
+      </w:pPr>
+      <w:r>
+        <w:rPr>
+          <w:color w:val="FF0000"/>
         </w:rPr>
         <w:t>Calificaciones</w:t>
       </w:r>
@@ -1402,7 +1400,7 @@
       </w:r>
       <w:r>
         <w:rPr>
-          <w:color w:val="92D050"/>
+          <w:color w:val="FF0000"/>
           <w:lang w:val="es-ES"/>
         </w:rPr>
         <w:t>código o pseudocódigo</w:t>
@@ -1433,10 +1431,9 @@
         <w:rPr>
           <w:noProof/>
         </w:rPr>
-        <w:lastRenderedPageBreak/>
         <w:pict>
-          <v:shape id="image02.png" o:spid="_x0000_i1028" type="#_x0000_t75" alt="Organizador Partidos Fútbol 5 - entrega 3.png" style="width:353.75pt;height:375.65pt;visibility:visible">
-            <v:imagedata r:id="rId11" o:title=""/>
+          <v:shape id="image02.png" o:spid="_x0000_i1028" type="#_x0000_t75" alt="Organizador Partidos Fútbol 5 - entrega 3.png" style="width:350.25pt;height:375.75pt;visibility:visible">
+            <v:imagedata r:id="rId10" o:title=""/>
           </v:shape>
         </w:pict>
       </w:r>
@@ -1471,7 +1468,7 @@
     </w:p>
     <w:p>
       <w:pPr>
-        <w:pStyle w:val="Ttulo3"/>
+        <w:pStyle w:val="Heading3"/>
         <w:contextualSpacing w:val="0"/>
         <w:rPr>
           <w:lang w:val="es-ES"/>
@@ -1488,7 +1485,7 @@
     </w:p>
     <w:p>
       <w:pPr>
-        <w:pStyle w:val="Ttulo4"/>
+        <w:pStyle w:val="Heading4"/>
         <w:contextualSpacing w:val="0"/>
         <w:rPr>
           <w:lang w:val="es-ES"/>
@@ -1859,10 +1856,9 @@
         <w:rPr>
           <w:noProof/>
         </w:rPr>
-        <w:lastRenderedPageBreak/>
         <w:pict>
-          <v:shape id="image03.png" o:spid="_x0000_i1029" type="#_x0000_t75" alt="Organizador Partidos Fútbol 5 - entrega 4.png" style="width:353.75pt;height:375.65pt;visibility:visible">
-            <v:imagedata r:id="rId12" o:title=""/>
+          <v:shape id="image03.png" o:spid="_x0000_i1029" type="#_x0000_t75" alt="Organizador Partidos Fútbol 5 - entrega 4.png" style="width:350.25pt;height:375.75pt;visibility:visible">
+            <v:imagedata r:id="rId11" o:title=""/>
           </v:shape>
         </w:pict>
       </w:r>
@@ -1905,7 +1901,7 @@
     </w:p>
     <w:p>
       <w:pPr>
-        <w:pStyle w:val="Ttulo3"/>
+        <w:pStyle w:val="Heading3"/>
         <w:contextualSpacing w:val="0"/>
         <w:rPr>
           <w:lang w:val="es-ES"/>
@@ -2060,8 +2056,8 @@
       </w:pPr>
     </w:p>
     <w:sectPr>
-      <w:headerReference w:type="default" r:id="rId13"/>
-      <w:footerReference w:type="default" r:id="rId14"/>
+      <w:headerReference w:type="default" r:id="rId12"/>
+      <w:footerReference w:type="default" r:id="rId13"/>
       <w:pgSz w:w="12240" w:h="15840"/>
       <w:pgMar w:top="1440" w:right="1440" w:bottom="1440" w:left="1440" w:header="720" w:footer="720" w:gutter="0"/>
       <w:cols w:space="720"/>
@@ -2071,7 +2067,7 @@
 </file>
 
 <file path=word/endnotes.xml><?xml version="1.0" encoding="utf-8"?>
-<w:endnotes xmlns:wpc="http://schemas.microsoft.com/office/word/2010/wordprocessingCanvas" xmlns:mc="http://schemas.openxmlformats.org/markup-compatibility/2006" xmlns:o="urn:schemas-microsoft-com:office:office" xmlns:r="http://schemas.openxmlformats.org/officeDocument/2006/relationships" xmlns:m="http://schemas.openxmlformats.org/officeDocument/2006/math" xmlns:v="urn:schemas-microsoft-com:vml" xmlns:wp14="http://schemas.microsoft.com/office/word/2010/wordprocessingDrawing" xmlns:wp="http://schemas.openxmlformats.org/drawingml/2006/wordprocessingDrawing" xmlns:w10="urn:schemas-microsoft-com:office:word" xmlns:w="http://schemas.openxmlformats.org/wordprocessingml/2006/main" xmlns:w14="http://schemas.microsoft.com/office/word/2010/wordml" xmlns:wpg="http://schemas.microsoft.com/office/word/2010/wordprocessingGroup" xmlns:wpi="http://schemas.microsoft.com/office/word/2010/wordprocessingInk" xmlns:wne="http://schemas.microsoft.com/office/word/2006/wordml" xmlns:wps="http://schemas.microsoft.com/office/word/2010/wordprocessingShape" mc:Ignorable="w14 wp14">
+<w:endnotes xmlns:ve="http://schemas.openxmlformats.org/markup-compatibility/2006" xmlns:o="urn:schemas-microsoft-com:office:office" xmlns:r="http://schemas.openxmlformats.org/officeDocument/2006/relationships" xmlns:m="http://schemas.openxmlformats.org/officeDocument/2006/math" xmlns:v="urn:schemas-microsoft-com:vml" xmlns:wp="http://schemas.openxmlformats.org/drawingml/2006/wordprocessingDrawing" xmlns:w10="urn:schemas-microsoft-com:office:word" xmlns:w="http://schemas.openxmlformats.org/wordprocessingml/2006/main" xmlns:wne="http://schemas.microsoft.com/office/word/2006/wordml">
   <w:endnote w:type="separator" w:id="-1">
     <w:p>
       <w:pPr>
@@ -2096,39 +2092,26 @@
 </file>
 
 <file path=word/footer1.xml><?xml version="1.0" encoding="utf-8"?>
-<w:ftr xmlns:wpc="http://schemas.microsoft.com/office/word/2010/wordprocessingCanvas" xmlns:mc="http://schemas.openxmlformats.org/markup-compatibility/2006" xmlns:o="urn:schemas-microsoft-com:office:office" xmlns:r="http://schemas.openxmlformats.org/officeDocument/2006/relationships" xmlns:m="http://schemas.openxmlformats.org/officeDocument/2006/math" xmlns:v="urn:schemas-microsoft-com:vml" xmlns:wp14="http://schemas.microsoft.com/office/word/2010/wordprocessingDrawing" xmlns:wp="http://schemas.openxmlformats.org/drawingml/2006/wordprocessingDrawing" xmlns:w10="urn:schemas-microsoft-com:office:word" xmlns:w="http://schemas.openxmlformats.org/wordprocessingml/2006/main" xmlns:w14="http://schemas.microsoft.com/office/word/2010/wordml" xmlns:wpg="http://schemas.microsoft.com/office/word/2010/wordprocessingGroup" xmlns:wpi="http://schemas.microsoft.com/office/word/2010/wordprocessingInk" xmlns:wne="http://schemas.microsoft.com/office/word/2006/wordml" xmlns:wps="http://schemas.microsoft.com/office/word/2010/wordprocessingShape" mc:Ignorable="w14 wp14">
+<w:ftr xmlns:ve="http://schemas.openxmlformats.org/markup-compatibility/2006" xmlns:o="urn:schemas-microsoft-com:office:office" xmlns:r="http://schemas.openxmlformats.org/officeDocument/2006/relationships" xmlns:m="http://schemas.openxmlformats.org/officeDocument/2006/math" xmlns:v="urn:schemas-microsoft-com:vml" xmlns:wp="http://schemas.openxmlformats.org/drawingml/2006/wordprocessingDrawing" xmlns:w10="urn:schemas-microsoft-com:office:word" xmlns:w="http://schemas.openxmlformats.org/wordprocessingml/2006/main" xmlns:wne="http://schemas.microsoft.com/office/word/2006/wordml">
   <w:p>
     <w:pPr>
       <w:contextualSpacing w:val="0"/>
       <w:jc w:val="right"/>
     </w:pPr>
-    <w:r>
-      <w:fldChar w:fldCharType="begin"/>
-    </w:r>
-    <w:r>
-      <w:instrText>PAGE</w:instrText>
-    </w:r>
-    <w:r>
-      <w:fldChar w:fldCharType="separate"/>
-    </w:r>
-    <w:r>
-      <w:rPr>
-        <w:noProof/>
-      </w:rPr>
-      <w:t>7</w:t>
-    </w:r>
-    <w:r>
-      <w:rPr>
-        <w:noProof/>
-      </w:rPr>
-      <w:fldChar w:fldCharType="end"/>
-    </w:r>
+    <w:fldSimple w:instr="PAGE">
+      <w:r>
+        <w:rPr>
+          <w:noProof/>
+        </w:rPr>
+        <w:t>7</w:t>
+      </w:r>
+    </w:fldSimple>
   </w:p>
 </w:ftr>
 </file>
 
 <file path=word/footnotes.xml><?xml version="1.0" encoding="utf-8"?>
-<w:footnotes xmlns:wpc="http://schemas.microsoft.com/office/word/2010/wordprocessingCanvas" xmlns:mc="http://schemas.openxmlformats.org/markup-compatibility/2006" xmlns:o="urn:schemas-microsoft-com:office:office" xmlns:r="http://schemas.openxmlformats.org/officeDocument/2006/relationships" xmlns:m="http://schemas.openxmlformats.org/officeDocument/2006/math" xmlns:v="urn:schemas-microsoft-com:vml" xmlns:wp14="http://schemas.microsoft.com/office/word/2010/wordprocessingDrawing" xmlns:wp="http://schemas.openxmlformats.org/drawingml/2006/wordprocessingDrawing" xmlns:w10="urn:schemas-microsoft-com:office:word" xmlns:w="http://schemas.openxmlformats.org/wordprocessingml/2006/main" xmlns:w14="http://schemas.microsoft.com/office/word/2010/wordml" xmlns:wpg="http://schemas.microsoft.com/office/word/2010/wordprocessingGroup" xmlns:wpi="http://schemas.microsoft.com/office/word/2010/wordprocessingInk" xmlns:wne="http://schemas.microsoft.com/office/word/2006/wordml" xmlns:wps="http://schemas.microsoft.com/office/word/2010/wordprocessingShape" mc:Ignorable="w14 wp14">
+<w:footnotes xmlns:ve="http://schemas.openxmlformats.org/markup-compatibility/2006" xmlns:o="urn:schemas-microsoft-com:office:office" xmlns:r="http://schemas.openxmlformats.org/officeDocument/2006/relationships" xmlns:m="http://schemas.openxmlformats.org/officeDocument/2006/math" xmlns:v="urn:schemas-microsoft-com:vml" xmlns:wp="http://schemas.openxmlformats.org/drawingml/2006/wordprocessingDrawing" xmlns:w10="urn:schemas-microsoft-com:office:word" xmlns:w="http://schemas.openxmlformats.org/wordprocessingml/2006/main" xmlns:wne="http://schemas.microsoft.com/office/word/2006/wordml">
   <w:footnote w:type="separator" w:id="-1">
     <w:p>
       <w:pPr>
@@ -2153,7 +2136,7 @@
 </file>
 
 <file path=word/header1.xml><?xml version="1.0" encoding="utf-8"?>
-<w:hdr xmlns:wpc="http://schemas.microsoft.com/office/word/2010/wordprocessingCanvas" xmlns:mc="http://schemas.openxmlformats.org/markup-compatibility/2006" xmlns:o="urn:schemas-microsoft-com:office:office" xmlns:r="http://schemas.openxmlformats.org/officeDocument/2006/relationships" xmlns:m="http://schemas.openxmlformats.org/officeDocument/2006/math" xmlns:v="urn:schemas-microsoft-com:vml" xmlns:wp14="http://schemas.microsoft.com/office/word/2010/wordprocessingDrawing" xmlns:wp="http://schemas.openxmlformats.org/drawingml/2006/wordprocessingDrawing" xmlns:w10="urn:schemas-microsoft-com:office:word" xmlns:w="http://schemas.openxmlformats.org/wordprocessingml/2006/main" xmlns:w14="http://schemas.microsoft.com/office/word/2010/wordml" xmlns:wpg="http://schemas.microsoft.com/office/word/2010/wordprocessingGroup" xmlns:wpi="http://schemas.microsoft.com/office/word/2010/wordprocessingInk" xmlns:wne="http://schemas.microsoft.com/office/word/2006/wordml" xmlns:wps="http://schemas.microsoft.com/office/word/2010/wordprocessingShape" mc:Ignorable="w14 wp14">
+<w:hdr xmlns:ve="http://schemas.openxmlformats.org/markup-compatibility/2006" xmlns:o="urn:schemas-microsoft-com:office:office" xmlns:r="http://schemas.openxmlformats.org/officeDocument/2006/relationships" xmlns:m="http://schemas.openxmlformats.org/officeDocument/2006/math" xmlns:v="urn:schemas-microsoft-com:vml" xmlns:wp="http://schemas.openxmlformats.org/drawingml/2006/wordprocessingDrawing" xmlns:w10="urn:schemas-microsoft-com:office:word" xmlns:w="http://schemas.openxmlformats.org/wordprocessingml/2006/main" xmlns:wne="http://schemas.microsoft.com/office/word/2006/wordml">
   <w:p>
     <w:pPr>
       <w:contextualSpacing w:val="0"/>
@@ -2198,7 +2181,7 @@
 </file>
 
 <file path=word/numbering.xml><?xml version="1.0" encoding="utf-8"?>
-<w:numbering xmlns:wpc="http://schemas.microsoft.com/office/word/2010/wordprocessingCanvas" xmlns:mc="http://schemas.openxmlformats.org/markup-compatibility/2006" xmlns:o="urn:schemas-microsoft-com:office:office" xmlns:r="http://schemas.openxmlformats.org/officeDocument/2006/relationships" xmlns:m="http://schemas.openxmlformats.org/officeDocument/2006/math" xmlns:v="urn:schemas-microsoft-com:vml" xmlns:wp14="http://schemas.microsoft.com/office/word/2010/wordprocessingDrawing" xmlns:wp="http://schemas.openxmlformats.org/drawingml/2006/wordprocessingDrawing" xmlns:w10="urn:schemas-microsoft-com:office:word" xmlns:w="http://schemas.openxmlformats.org/wordprocessingml/2006/main" xmlns:w14="http://schemas.microsoft.com/office/word/2010/wordml" xmlns:wpg="http://schemas.microsoft.com/office/word/2010/wordprocessingGroup" xmlns:wpi="http://schemas.microsoft.com/office/word/2010/wordprocessingInk" xmlns:wne="http://schemas.microsoft.com/office/word/2006/wordml" xmlns:wps="http://schemas.microsoft.com/office/word/2010/wordprocessingShape" mc:Ignorable="w14 wp14">
+<w:numbering xmlns:ve="http://schemas.openxmlformats.org/markup-compatibility/2006" xmlns:o="urn:schemas-microsoft-com:office:office" xmlns:r="http://schemas.openxmlformats.org/officeDocument/2006/relationships" xmlns:m="http://schemas.openxmlformats.org/officeDocument/2006/math" xmlns:v="urn:schemas-microsoft-com:vml" xmlns:wp="http://schemas.openxmlformats.org/drawingml/2006/wordprocessingDrawing" xmlns:w10="urn:schemas-microsoft-com:office:word" xmlns:w="http://schemas.openxmlformats.org/wordprocessingml/2006/main" xmlns:wne="http://schemas.microsoft.com/office/word/2006/wordml">
   <w:abstractNum w:abstractNumId="0">
     <w:nsid w:val="0028349A"/>
     <w:multiLevelType w:val="multilevel"/>
@@ -7655,12 +7638,14 @@
 </file>
 
 <file path=word/styles.xml><?xml version="1.0" encoding="utf-8"?>
-<w:styles xmlns:mc="http://schemas.openxmlformats.org/markup-compatibility/2006" xmlns:r="http://schemas.openxmlformats.org/officeDocument/2006/relationships" xmlns:w="http://schemas.openxmlformats.org/wordprocessingml/2006/main" xmlns:w14="http://schemas.microsoft.com/office/word/2010/wordml" mc:Ignorable="w14">
+<w:styles xmlns:r="http://schemas.openxmlformats.org/officeDocument/2006/relationships" xmlns:w="http://schemas.openxmlformats.org/wordprocessingml/2006/main">
   <w:docDefaults>
     <w:rPrDefault>
       <w:rPr>
         <w:rFonts w:ascii="Arial" w:eastAsia="Arial" w:hAnsi="Arial" w:cs="Arial"/>
-        <w:lang w:val="es-ES" w:eastAsia="es-ES" w:bidi="ar-SA"/>
+        <w:sz w:val="22"/>
+        <w:szCs w:val="22"/>
+        <w:lang w:val="en-US" w:eastAsia="en-US" w:bidi="ar-SA"/>
       </w:rPr>
     </w:rPrDefault>
     <w:pPrDefault/>
@@ -7815,15 +7800,14 @@
     </w:pPr>
     <w:rPr>
       <w:color w:val="000000"/>
-      <w:sz w:val="22"/>
-      <w:lang w:val="en-US" w:eastAsia="en-US"/>
+      <w:szCs w:val="20"/>
     </w:rPr>
   </w:style>
-  <w:style w:type="paragraph" w:styleId="Ttulo1">
+  <w:style w:type="paragraph" w:styleId="Heading1">
     <w:name w:val="heading 1"/>
     <w:basedOn w:val="Normal"/>
     <w:next w:val="Normal"/>
-    <w:link w:val="Ttulo1Car"/>
+    <w:link w:val="Heading1Char"/>
     <w:uiPriority w:val="99"/>
     <w:qFormat/>
     <w:rsid w:val="004748BB"/>
@@ -7832,15 +7816,19 @@
       <w:outlineLvl w:val="0"/>
     </w:pPr>
     <w:rPr>
+      <w:rFonts w:ascii="Cambria" w:eastAsia="Times New Roman" w:hAnsi="Cambria" w:cs="Times New Roman"/>
       <w:b/>
-      <w:sz w:val="36"/>
+      <w:bCs/>
+      <w:kern w:val="32"/>
+      <w:sz w:val="32"/>
+      <w:szCs w:val="32"/>
     </w:rPr>
   </w:style>
-  <w:style w:type="paragraph" w:styleId="Ttulo2">
+  <w:style w:type="paragraph" w:styleId="Heading2">
     <w:name w:val="heading 2"/>
     <w:basedOn w:val="Normal"/>
     <w:next w:val="Normal"/>
-    <w:link w:val="Ttulo2Car"/>
+    <w:link w:val="Heading2Char"/>
     <w:uiPriority w:val="99"/>
     <w:qFormat/>
     <w:rsid w:val="004748BB"/>
@@ -7849,15 +7837,20 @@
       <w:outlineLvl w:val="1"/>
     </w:pPr>
     <w:rPr>
+      <w:rFonts w:ascii="Cambria" w:eastAsia="Times New Roman" w:hAnsi="Cambria" w:cs="Times New Roman"/>
       <w:b/>
+      <w:bCs/>
+      <w:i/>
+      <w:iCs/>
       <w:sz w:val="28"/>
+      <w:szCs w:val="28"/>
     </w:rPr>
   </w:style>
-  <w:style w:type="paragraph" w:styleId="Ttulo3">
+  <w:style w:type="paragraph" w:styleId="Heading3">
     <w:name w:val="heading 3"/>
     <w:basedOn w:val="Normal"/>
     <w:next w:val="Normal"/>
-    <w:link w:val="Ttulo3Car"/>
+    <w:link w:val="Heading3Char"/>
     <w:uiPriority w:val="99"/>
     <w:qFormat/>
     <w:rsid w:val="004748BB"/>
@@ -7866,16 +7859,18 @@
       <w:outlineLvl w:val="2"/>
     </w:pPr>
     <w:rPr>
+      <w:rFonts w:ascii="Cambria" w:eastAsia="Times New Roman" w:hAnsi="Cambria" w:cs="Times New Roman"/>
       <w:b/>
-      <w:color w:val="666666"/>
-      <w:sz w:val="24"/>
+      <w:bCs/>
+      <w:sz w:val="26"/>
+      <w:szCs w:val="26"/>
     </w:rPr>
   </w:style>
-  <w:style w:type="paragraph" w:styleId="Ttulo4">
+  <w:style w:type="paragraph" w:styleId="Heading4">
     <w:name w:val="heading 4"/>
     <w:basedOn w:val="Normal"/>
     <w:next w:val="Normal"/>
-    <w:link w:val="Ttulo4Car"/>
+    <w:link w:val="Heading4Char"/>
     <w:uiPriority w:val="99"/>
     <w:qFormat/>
     <w:rsid w:val="004748BB"/>
@@ -7884,15 +7879,18 @@
       <w:outlineLvl w:val="3"/>
     </w:pPr>
     <w:rPr>
-      <w:i/>
-      <w:color w:val="666666"/>
+      <w:rFonts w:ascii="Calibri" w:eastAsia="Times New Roman" w:hAnsi="Calibri" w:cs="Times New Roman"/>
+      <w:b/>
+      <w:bCs/>
+      <w:sz w:val="28"/>
+      <w:szCs w:val="28"/>
     </w:rPr>
   </w:style>
-  <w:style w:type="paragraph" w:styleId="Ttulo5">
+  <w:style w:type="paragraph" w:styleId="Heading5">
     <w:name w:val="heading 5"/>
     <w:basedOn w:val="Normal"/>
     <w:next w:val="Normal"/>
-    <w:link w:val="Ttulo5Car"/>
+    <w:link w:val="Heading5Char"/>
     <w:uiPriority w:val="99"/>
     <w:qFormat/>
     <w:rsid w:val="004748BB"/>
@@ -7901,16 +7899,20 @@
       <w:outlineLvl w:val="4"/>
     </w:pPr>
     <w:rPr>
+      <w:rFonts w:ascii="Calibri" w:eastAsia="Times New Roman" w:hAnsi="Calibri" w:cs="Times New Roman"/>
       <w:b/>
-      <w:color w:val="666666"/>
-      <w:sz w:val="20"/>
+      <w:bCs/>
+      <w:i/>
+      <w:iCs/>
+      <w:sz w:val="26"/>
+      <w:szCs w:val="26"/>
     </w:rPr>
   </w:style>
-  <w:style w:type="paragraph" w:styleId="Ttulo6">
+  <w:style w:type="paragraph" w:styleId="Heading6">
     <w:name w:val="heading 6"/>
     <w:basedOn w:val="Normal"/>
     <w:next w:val="Normal"/>
-    <w:link w:val="Ttulo6Car"/>
+    <w:link w:val="Heading6Char"/>
     <w:uiPriority w:val="99"/>
     <w:qFormat/>
     <w:rsid w:val="004748BB"/>
@@ -7919,22 +7921,23 @@
       <w:outlineLvl w:val="5"/>
     </w:pPr>
     <w:rPr>
-      <w:i/>
-      <w:color w:val="666666"/>
+      <w:rFonts w:ascii="Calibri" w:eastAsia="Times New Roman" w:hAnsi="Calibri" w:cs="Times New Roman"/>
+      <w:b/>
+      <w:bCs/>
       <w:sz w:val="20"/>
     </w:rPr>
   </w:style>
-  <w:style w:type="character" w:default="1" w:styleId="Fuentedeprrafopredeter">
+  <w:style w:type="character" w:default="1" w:styleId="DefaultParagraphFont">
     <w:name w:val="Default Paragraph Font"/>
-    <w:uiPriority w:val="1"/>
+    <w:uiPriority w:val="99"/>
     <w:semiHidden/>
-    <w:unhideWhenUsed/>
   </w:style>
-  <w:style w:type="table" w:default="1" w:styleId="Tablanormal">
+  <w:style w:type="table" w:default="1" w:styleId="TableNormal">
     <w:name w:val="Normal Table"/>
     <w:uiPriority w:val="99"/>
     <w:semiHidden/>
     <w:unhideWhenUsed/>
+    <w:qFormat/>
     <w:tblPr>
       <w:tblInd w:w="0" w:type="dxa"/>
       <w:tblCellMar>
@@ -7945,109 +7948,102 @@
       </w:tblCellMar>
     </w:tblPr>
   </w:style>
-  <w:style w:type="numbering" w:default="1" w:styleId="Sinlista">
+  <w:style w:type="numbering" w:default="1" w:styleId="NoList">
     <w:name w:val="No List"/>
     <w:uiPriority w:val="99"/>
     <w:semiHidden/>
     <w:unhideWhenUsed/>
   </w:style>
-  <w:style w:type="character" w:customStyle="1" w:styleId="Ttulo1Car">
-    <w:name w:val="Título 1 Car"/>
-    <w:link w:val="Ttulo1"/>
-    <w:uiPriority w:val="9"/>
-    <w:rsid w:val="00BF4A28"/>
+  <w:style w:type="character" w:customStyle="1" w:styleId="Heading1Char">
+    <w:name w:val="Heading 1 Char"/>
+    <w:basedOn w:val="DefaultParagraphFont"/>
+    <w:link w:val="Heading1"/>
+    <w:uiPriority w:val="99"/>
+    <w:locked/>
     <w:rPr>
-      <w:rFonts w:ascii="Cambria" w:eastAsia="Times New Roman" w:hAnsi="Cambria" w:cs="Times New Roman"/>
+      <w:rFonts w:ascii="Cambria" w:hAnsi="Cambria"/>
       <w:b/>
-      <w:bCs/>
       <w:color w:val="000000"/>
       <w:kern w:val="32"/>
       <w:sz w:val="32"/>
-      <w:szCs w:val="32"/>
     </w:rPr>
   </w:style>
-  <w:style w:type="character" w:customStyle="1" w:styleId="Ttulo2Car">
-    <w:name w:val="Título 2 Car"/>
-    <w:link w:val="Ttulo2"/>
-    <w:uiPriority w:val="9"/>
+  <w:style w:type="character" w:customStyle="1" w:styleId="Heading2Char">
+    <w:name w:val="Heading 2 Char"/>
+    <w:basedOn w:val="DefaultParagraphFont"/>
+    <w:link w:val="Heading2"/>
+    <w:uiPriority w:val="99"/>
     <w:semiHidden/>
-    <w:rsid w:val="00BF4A28"/>
+    <w:locked/>
     <w:rPr>
-      <w:rFonts w:ascii="Cambria" w:eastAsia="Times New Roman" w:hAnsi="Cambria" w:cs="Times New Roman"/>
+      <w:rFonts w:ascii="Cambria" w:hAnsi="Cambria"/>
       <w:b/>
-      <w:bCs/>
       <w:i/>
-      <w:iCs/>
       <w:color w:val="000000"/>
       <w:sz w:val="28"/>
-      <w:szCs w:val="28"/>
     </w:rPr>
   </w:style>
-  <w:style w:type="character" w:customStyle="1" w:styleId="Ttulo3Car">
-    <w:name w:val="Título 3 Car"/>
-    <w:link w:val="Ttulo3"/>
-    <w:uiPriority w:val="9"/>
+  <w:style w:type="character" w:customStyle="1" w:styleId="Heading3Char">
+    <w:name w:val="Heading 3 Char"/>
+    <w:basedOn w:val="DefaultParagraphFont"/>
+    <w:link w:val="Heading3"/>
+    <w:uiPriority w:val="99"/>
     <w:semiHidden/>
-    <w:rsid w:val="00BF4A28"/>
+    <w:locked/>
     <w:rPr>
-      <w:rFonts w:ascii="Cambria" w:eastAsia="Times New Roman" w:hAnsi="Cambria" w:cs="Times New Roman"/>
+      <w:rFonts w:ascii="Cambria" w:hAnsi="Cambria"/>
       <w:b/>
-      <w:bCs/>
       <w:color w:val="000000"/>
       <w:sz w:val="26"/>
-      <w:szCs w:val="26"/>
     </w:rPr>
   </w:style>
-  <w:style w:type="character" w:customStyle="1" w:styleId="Ttulo4Car">
-    <w:name w:val="Título 4 Car"/>
-    <w:link w:val="Ttulo4"/>
-    <w:uiPriority w:val="9"/>
+  <w:style w:type="character" w:customStyle="1" w:styleId="Heading4Char">
+    <w:name w:val="Heading 4 Char"/>
+    <w:basedOn w:val="DefaultParagraphFont"/>
+    <w:link w:val="Heading4"/>
+    <w:uiPriority w:val="99"/>
     <w:semiHidden/>
-    <w:rsid w:val="00BF4A28"/>
+    <w:locked/>
     <w:rPr>
-      <w:rFonts w:ascii="Calibri" w:eastAsia="Times New Roman" w:hAnsi="Calibri" w:cs="Times New Roman"/>
+      <w:rFonts w:ascii="Calibri" w:hAnsi="Calibri"/>
       <w:b/>
-      <w:bCs/>
       <w:color w:val="000000"/>
       <w:sz w:val="28"/>
-      <w:szCs w:val="28"/>
     </w:rPr>
   </w:style>
-  <w:style w:type="character" w:customStyle="1" w:styleId="Ttulo5Car">
-    <w:name w:val="Título 5 Car"/>
-    <w:link w:val="Ttulo5"/>
-    <w:uiPriority w:val="9"/>
+  <w:style w:type="character" w:customStyle="1" w:styleId="Heading5Char">
+    <w:name w:val="Heading 5 Char"/>
+    <w:basedOn w:val="DefaultParagraphFont"/>
+    <w:link w:val="Heading5"/>
+    <w:uiPriority w:val="99"/>
     <w:semiHidden/>
-    <w:rsid w:val="00BF4A28"/>
+    <w:locked/>
     <w:rPr>
-      <w:rFonts w:ascii="Calibri" w:eastAsia="Times New Roman" w:hAnsi="Calibri" w:cs="Times New Roman"/>
+      <w:rFonts w:ascii="Calibri" w:hAnsi="Calibri"/>
       <w:b/>
-      <w:bCs/>
       <w:i/>
-      <w:iCs/>
       <w:color w:val="000000"/>
       <w:sz w:val="26"/>
-      <w:szCs w:val="26"/>
     </w:rPr>
   </w:style>
-  <w:style w:type="character" w:customStyle="1" w:styleId="Ttulo6Car">
-    <w:name w:val="Título 6 Car"/>
-    <w:link w:val="Ttulo6"/>
-    <w:uiPriority w:val="9"/>
+  <w:style w:type="character" w:customStyle="1" w:styleId="Heading6Char">
+    <w:name w:val="Heading 6 Char"/>
+    <w:basedOn w:val="DefaultParagraphFont"/>
+    <w:link w:val="Heading6"/>
+    <w:uiPriority w:val="99"/>
     <w:semiHidden/>
-    <w:rsid w:val="00BF4A28"/>
+    <w:locked/>
     <w:rPr>
-      <w:rFonts w:ascii="Calibri" w:eastAsia="Times New Roman" w:hAnsi="Calibri" w:cs="Times New Roman"/>
+      <w:rFonts w:ascii="Calibri" w:hAnsi="Calibri"/>
       <w:b/>
-      <w:bCs/>
       <w:color w:val="000000"/>
     </w:rPr>
   </w:style>
-  <w:style w:type="paragraph" w:styleId="Ttulo">
+  <w:style w:type="paragraph" w:styleId="Title">
     <w:name w:val="Title"/>
     <w:basedOn w:val="Normal"/>
     <w:next w:val="Normal"/>
-    <w:link w:val="TtuloCar"/>
+    <w:link w:val="TitleChar"/>
     <w:uiPriority w:val="99"/>
     <w:qFormat/>
     <w:rsid w:val="004748BB"/>
@@ -8055,30 +8051,33 @@
       <w:spacing w:before="480" w:after="120"/>
     </w:pPr>
     <w:rPr>
-      <w:b/>
-      <w:sz w:val="72"/>
-    </w:rPr>
-  </w:style>
-  <w:style w:type="character" w:customStyle="1" w:styleId="TtuloCar">
-    <w:name w:val="Título Car"/>
-    <w:link w:val="Ttulo"/>
-    <w:uiPriority w:val="10"/>
-    <w:rsid w:val="00BF4A28"/>
-    <w:rPr>
       <w:rFonts w:ascii="Cambria" w:eastAsia="Times New Roman" w:hAnsi="Cambria" w:cs="Times New Roman"/>
       <w:b/>
       <w:bCs/>
-      <w:color w:val="000000"/>
       <w:kern w:val="28"/>
       <w:sz w:val="32"/>
       <w:szCs w:val="32"/>
     </w:rPr>
   </w:style>
-  <w:style w:type="paragraph" w:styleId="Subttulo">
+  <w:style w:type="character" w:customStyle="1" w:styleId="TitleChar">
+    <w:name w:val="Title Char"/>
+    <w:basedOn w:val="DefaultParagraphFont"/>
+    <w:link w:val="Title"/>
+    <w:uiPriority w:val="99"/>
+    <w:locked/>
+    <w:rPr>
+      <w:rFonts w:ascii="Cambria" w:hAnsi="Cambria"/>
+      <w:b/>
+      <w:color w:val="000000"/>
+      <w:kern w:val="28"/>
+      <w:sz w:val="32"/>
+    </w:rPr>
+  </w:style>
+  <w:style w:type="paragraph" w:styleId="Subtitle">
     <w:name w:val="Subtitle"/>
     <w:basedOn w:val="Normal"/>
     <w:next w:val="Normal"/>
-    <w:link w:val="SubttuloCar"/>
+    <w:link w:val="SubtitleChar"/>
     <w:uiPriority w:val="99"/>
     <w:qFormat/>
     <w:rsid w:val="004748BB"/>
@@ -8086,28 +8085,27 @@
       <w:spacing w:before="360" w:after="80"/>
     </w:pPr>
     <w:rPr>
-      <w:rFonts w:ascii="Georgia" w:hAnsi="Georgia" w:cs="Georgia"/>
-      <w:i/>
-      <w:color w:val="666666"/>
-      <w:sz w:val="48"/>
-    </w:rPr>
-  </w:style>
-  <w:style w:type="character" w:customStyle="1" w:styleId="SubttuloCar">
-    <w:name w:val="Subtítulo Car"/>
-    <w:link w:val="Subttulo"/>
-    <w:uiPriority w:val="11"/>
-    <w:rsid w:val="00BF4A28"/>
-    <w:rPr>
       <w:rFonts w:ascii="Cambria" w:eastAsia="Times New Roman" w:hAnsi="Cambria" w:cs="Times New Roman"/>
-      <w:color w:val="000000"/>
       <w:sz w:val="24"/>
       <w:szCs w:val="24"/>
     </w:rPr>
   </w:style>
-  <w:style w:type="paragraph" w:styleId="Textodeglobo">
+  <w:style w:type="character" w:customStyle="1" w:styleId="SubtitleChar">
+    <w:name w:val="Subtitle Char"/>
+    <w:basedOn w:val="DefaultParagraphFont"/>
+    <w:link w:val="Subtitle"/>
+    <w:uiPriority w:val="99"/>
+    <w:locked/>
+    <w:rPr>
+      <w:rFonts w:ascii="Cambria" w:hAnsi="Cambria"/>
+      <w:color w:val="000000"/>
+      <w:sz w:val="24"/>
+    </w:rPr>
+  </w:style>
+  <w:style w:type="paragraph" w:styleId="BalloonText">
     <w:name w:val="Balloon Text"/>
     <w:basedOn w:val="Normal"/>
-    <w:link w:val="TextodegloboCar"/>
+    <w:link w:val="BalloonTextChar"/>
     <w:uiPriority w:val="99"/>
     <w:semiHidden/>
     <w:rsid w:val="002B70D8"/>
@@ -8115,213 +8113,24 @@
       <w:spacing w:line="240" w:lineRule="auto"/>
     </w:pPr>
     <w:rPr>
-      <w:rFonts w:ascii="Tahoma" w:hAnsi="Tahoma" w:cs="Tahoma"/>
+      <w:rFonts w:ascii="Tahoma" w:hAnsi="Tahoma" w:cs="Times New Roman"/>
+      <w:color w:val="auto"/>
       <w:sz w:val="16"/>
       <w:szCs w:val="16"/>
     </w:rPr>
   </w:style>
-  <w:style w:type="character" w:customStyle="1" w:styleId="TextodegloboCar">
-    <w:name w:val="Texto de globo Car"/>
-    <w:link w:val="Textodeglobo"/>
+  <w:style w:type="character" w:customStyle="1" w:styleId="BalloonTextChar">
+    <w:name w:val="Balloon Text Char"/>
+    <w:basedOn w:val="DefaultParagraphFont"/>
+    <w:link w:val="BalloonText"/>
     <w:uiPriority w:val="99"/>
     <w:semiHidden/>
     <w:locked/>
     <w:rsid w:val="002B70D8"/>
     <w:rPr>
-      <w:rFonts w:ascii="Tahoma" w:hAnsi="Tahoma" w:cs="Tahoma"/>
+      <w:rFonts w:ascii="Tahoma" w:hAnsi="Tahoma"/>
       <w:sz w:val="16"/>
-      <w:szCs w:val="16"/>
     </w:rPr>
-  </w:style>
-</w:styles>
-</file>
-
-<file path=word/stylesWithEffects.xml><?xml version="1.0" encoding="utf-8"?>
-<w:styles xmlns:wpc="http://schemas.microsoft.com/office/word/2010/wordprocessingCanvas" xmlns:mc="http://schemas.openxmlformats.org/markup-compatibility/2006" xmlns:o="urn:schemas-microsoft-com:office:office" xmlns:r="http://schemas.openxmlformats.org/officeDocument/2006/relationships" xmlns:m="http://schemas.openxmlformats.org/officeDocument/2006/math" xmlns:v="urn:schemas-microsoft-com:vml" xmlns:wp14="http://schemas.microsoft.com/office/word/2010/wordprocessingDrawing" xmlns:wp="http://schemas.openxmlformats.org/drawingml/2006/wordprocessingDrawing" xmlns:w10="urn:schemas-microsoft-com:office:word" xmlns:w="http://schemas.openxmlformats.org/wordprocessingml/2006/main" xmlns:w14="http://schemas.microsoft.com/office/word/2010/wordml" xmlns:wpg="http://schemas.microsoft.com/office/word/2010/wordprocessingGroup" xmlns:wpi="http://schemas.microsoft.com/office/word/2010/wordprocessingInk" xmlns:wne="http://schemas.microsoft.com/office/word/2006/wordml" xmlns:wps="http://schemas.microsoft.com/office/word/2010/wordprocessingShape" mc:Ignorable="w14 wp14">
-  <w:docDefaults>
-    <w:rPrDefault>
-      <w:rPr>
-        <w:rFonts w:asciiTheme="minorHAnsi" w:eastAsiaTheme="minorEastAsia" w:hAnsiTheme="minorHAnsi" w:cstheme="minorBidi"/>
-        <w:sz w:val="22"/>
-        <w:szCs w:val="22"/>
-        <w:lang w:val="es-ES" w:eastAsia="es-ES" w:bidi="ar-SA"/>
-      </w:rPr>
-    </w:rPrDefault>
-    <w:pPrDefault>
-      <w:pPr>
-        <w:spacing w:after="200" w:line="276" w:lineRule="auto"/>
-      </w:pPr>
-    </w:pPrDefault>
-  </w:docDefaults>
-  <w:latentStyles w:defLockedState="0" w:defUIPriority="99" w:defSemiHidden="1" w:defUnhideWhenUsed="1" w:defQFormat="0" w:count="267">
-    <w:lsdException w:name="Normal" w:semiHidden="0" w:uiPriority="0" w:unhideWhenUsed="0" w:qFormat="1"/>
-    <w:lsdException w:name="heading 1" w:semiHidden="0" w:uiPriority="9" w:unhideWhenUsed="0" w:qFormat="1"/>
-    <w:lsdException w:name="heading 2" w:uiPriority="9" w:qFormat="1"/>
-    <w:lsdException w:name="heading 3" w:uiPriority="9" w:qFormat="1"/>
-    <w:lsdException w:name="heading 4" w:uiPriority="9" w:qFormat="1"/>
-    <w:lsdException w:name="heading 5" w:uiPriority="9" w:qFormat="1"/>
-    <w:lsdException w:name="heading 6" w:uiPriority="9" w:qFormat="1"/>
-    <w:lsdException w:name="heading 7" w:uiPriority="9" w:qFormat="1"/>
-    <w:lsdException w:name="heading 8" w:uiPriority="9" w:qFormat="1"/>
-    <w:lsdException w:name="heading 9" w:uiPriority="9" w:qFormat="1"/>
-    <w:lsdException w:name="toc 1" w:uiPriority="39"/>
-    <w:lsdException w:name="toc 2" w:uiPriority="39"/>
-    <w:lsdException w:name="toc 3" w:uiPriority="39"/>
-    <w:lsdException w:name="toc 4" w:uiPriority="39"/>
-    <w:lsdException w:name="toc 5" w:uiPriority="39"/>
-    <w:lsdException w:name="toc 6" w:uiPriority="39"/>
-    <w:lsdException w:name="toc 7" w:uiPriority="39"/>
-    <w:lsdException w:name="toc 8" w:uiPriority="39"/>
-    <w:lsdException w:name="toc 9" w:uiPriority="39"/>
-    <w:lsdException w:name="caption" w:uiPriority="35" w:qFormat="1"/>
-    <w:lsdException w:name="Title" w:semiHidden="0" w:uiPriority="10" w:unhideWhenUsed="0" w:qFormat="1"/>
-    <w:lsdException w:name="Default Paragraph Font" w:uiPriority="1"/>
-    <w:lsdException w:name="Subtitle" w:semiHidden="0" w:uiPriority="11" w:unhideWhenUsed="0" w:qFormat="1"/>
-    <w:lsdException w:name="Strong" w:semiHidden="0" w:uiPriority="22" w:unhideWhenUsed="0" w:qFormat="1"/>
-    <w:lsdException w:name="Emphasis" w:semiHidden="0" w:uiPriority="20" w:unhideWhenUsed="0" w:qFormat="1"/>
-    <w:lsdException w:name="Table Grid" w:semiHidden="0" w:uiPriority="59" w:unhideWhenUsed="0"/>
-    <w:lsdException w:name="Placeholder Text" w:unhideWhenUsed="0"/>
-    <w:lsdException w:name="No Spacing" w:semiHidden="0" w:uiPriority="1" w:unhideWhenUsed="0" w:qFormat="1"/>
-    <w:lsdException w:name="Light Shading" w:semiHidden="0" w:uiPriority="60" w:unhideWhenUsed="0"/>
-    <w:lsdException w:name="Light List" w:semiHidden="0" w:uiPriority="61" w:unhideWhenUsed="0"/>
-    <w:lsdException w:name="Light Grid" w:semiHidden="0" w:uiPriority="62" w:unhideWhenUsed="0"/>
-    <w:lsdException w:name="Medium Shading 1" w:semiHidden="0" w:uiPriority="63" w:unhideWhenUsed="0"/>
-    <w:lsdException w:name="Medium Shading 2" w:semiHidden="0" w:uiPriority="64" w:unhideWhenUsed="0"/>
-    <w:lsdException w:name="Medium List 1" w:semiHidden="0" w:uiPriority="65" w:unhideWhenUsed="0"/>
-    <w:lsdException w:name="Medium List 2" w:semiHidden="0" w:uiPriority="66" w:unhideWhenUsed="0"/>
-    <w:lsdException w:name="Medium Grid 1" w:semiHidden="0" w:uiPriority="67" w:unhideWhenUsed="0"/>
-    <w:lsdException w:name="Medium Grid 2" w:semiHidden="0" w:uiPriority="68" w:unhideWhenUsed="0"/>
-    <w:lsdException w:name="Medium Grid 3" w:semiHidden="0" w:uiPriority="69" w:unhideWhenUsed="0"/>
-    <w:lsdException w:name="Dark List" w:semiHidden="0" w:uiPriority="70" w:unhideWhenUsed="0"/>
-    <w:lsdException w:name="Colorful Shading" w:semiHidden="0" w:uiPriority="71" w:unhideWhenUsed="0"/>
-    <w:lsdException w:name="Colorful List" w:semiHidden="0" w:uiPriority="72" w:unhideWhenUsed="0"/>
-    <w:lsdException w:name="Colorful Grid" w:semiHidden="0" w:uiPriority="73" w:unhideWhenUsed="0"/>
-    <w:lsdException w:name="Light Shading Accent 1" w:semiHidden="0" w:uiPriority="60" w:unhideWhenUsed="0"/>
-    <w:lsdException w:name="Light List Accent 1" w:semiHidden="0" w:uiPriority="61" w:unhideWhenUsed="0"/>
-    <w:lsdException w:name="Light Grid Accent 1" w:semiHidden="0" w:uiPriority="62" w:unhideWhenUsed="0"/>
-    <w:lsdException w:name="Medium Shading 1 Accent 1" w:semiHidden="0" w:uiPriority="63" w:unhideWhenUsed="0"/>
-    <w:lsdException w:name="Medium Shading 2 Accent 1" w:semiHidden="0" w:uiPriority="64" w:unhideWhenUsed="0"/>
-    <w:lsdException w:name="Medium List 1 Accent 1" w:semiHidden="0" w:uiPriority="65" w:unhideWhenUsed="0"/>
-    <w:lsdException w:name="Revision" w:unhideWhenUsed="0"/>
-    <w:lsdException w:name="List Paragraph" w:semiHidden="0" w:uiPriority="34" w:unhideWhenUsed="0" w:qFormat="1"/>
-    <w:lsdException w:name="Quote" w:semiHidden="0" w:uiPriority="29" w:unhideWhenUsed="0" w:qFormat="1"/>
-    <w:lsdException w:name="Intense Quote" w:semiHidden="0" w:uiPriority="30" w:unhideWhenUsed="0" w:qFormat="1"/>
-    <w:lsdException w:name="Medium List 2 Accent 1" w:semiHidden="0" w:uiPriority="66" w:unhideWhenUsed="0"/>
-    <w:lsdException w:name="Medium Grid 1 Accent 1" w:semiHidden="0" w:uiPriority="67" w:unhideWhenUsed="0"/>
-    <w:lsdException w:name="Medium Grid 2 Accent 1" w:semiHidden="0" w:uiPriority="68" w:unhideWhenUsed="0"/>
-    <w:lsdException w:name="Medium Grid 3 Accent 1" w:semiHidden="0" w:uiPriority="69" w:unhideWhenUsed="0"/>
-    <w:lsdException w:name="Dark List Accent 1" w:semiHidden="0" w:uiPriority="70" w:unhideWhenUsed="0"/>
-    <w:lsdException w:name="Colorful Shading Accent 1" w:semiHidden="0" w:uiPriority="71" w:unhideWhenUsed="0"/>
-    <w:lsdException w:name="Colorful List Accent 1" w:semiHidden="0" w:uiPriority="72" w:unhideWhenUsed="0"/>
-    <w:lsdException w:name="Colorful Grid Accent 1" w:semiHidden="0" w:uiPriority="73" w:unhideWhenUsed="0"/>
-    <w:lsdException w:name="Light Shading Accent 2" w:semiHidden="0" w:uiPriority="60" w:unhideWhenUsed="0"/>
-    <w:lsdException w:name="Light List Accent 2" w:semiHidden="0" w:uiPriority="61" w:unhideWhenUsed="0"/>
-    <w:lsdException w:name="Light Grid Accent 2" w:semiHidden="0" w:uiPriority="62" w:unhideWhenUsed="0"/>
-    <w:lsdException w:name="Medium Shading 1 Accent 2" w:semiHidden="0" w:uiPriority="63" w:unhideWhenUsed="0"/>
-    <w:lsdException w:name="Medium Shading 2 Accent 2" w:semiHidden="0" w:uiPriority="64" w:unhideWhenUsed="0"/>
-    <w:lsdException w:name="Medium List 1 Accent 2" w:semiHidden="0" w:uiPriority="65" w:unhideWhenUsed="0"/>
-    <w:lsdException w:name="Medium List 2 Accent 2" w:semiHidden="0" w:uiPriority="66" w:unhideWhenUsed="0"/>
-    <w:lsdException w:name="Medium Grid 1 Accent 2" w:semiHidden="0" w:uiPriority="67" w:unhideWhenUsed="0"/>
-    <w:lsdException w:name="Medium Grid 2 Accent 2" w:semiHidden="0" w:uiPriority="68" w:unhideWhenUsed="0"/>
-    <w:lsdException w:name="Medium Grid 3 Accent 2" w:semiHidden="0" w:uiPriority="69" w:unhideWhenUsed="0"/>
-    <w:lsdException w:name="Dark List Accent 2" w:semiHidden="0" w:uiPriority="70" w:unhideWhenUsed="0"/>
-    <w:lsdException w:name="Colorful Shading Accent 2" w:semiHidden="0" w:uiPriority="71" w:unhideWhenUsed="0"/>
-    <w:lsdException w:name="Colorful List Accent 2" w:semiHidden="0" w:uiPriority="72" w:unhideWhenUsed="0"/>
-    <w:lsdException w:name="Colorful Grid Accent 2" w:semiHidden="0" w:uiPriority="73" w:unhideWhenUsed="0"/>
-    <w:lsdException w:name="Light Shading Accent 3" w:semiHidden="0" w:uiPriority="60" w:unhideWhenUsed="0"/>
-    <w:lsdException w:name="Light List Accent 3" w:semiHidden="0" w:uiPriority="61" w:unhideWhenUsed="0"/>
-    <w:lsdException w:name="Light Grid Accent 3" w:semiHidden="0" w:uiPriority="62" w:unhideWhenUsed="0"/>
-    <w:lsdException w:name="Medium Shading 1 Accent 3" w:semiHidden="0" w:uiPriority="63" w:unhideWhenUsed="0"/>
-    <w:lsdException w:name="Medium Shading 2 Accent 3" w:semiHidden="0" w:uiPriority="64" w:unhideWhenUsed="0"/>
-    <w:lsdException w:name="Medium List 1 Accent 3" w:semiHidden="0" w:uiPriority="65" w:unhideWhenUsed="0"/>
-    <w:lsdException w:name="Medium List 2 Accent 3" w:semiHidden="0" w:uiPriority="66" w:unhideWhenUsed="0"/>
-    <w:lsdException w:name="Medium Grid 1 Accent 3" w:semiHidden="0" w:uiPriority="67" w:unhideWhenUsed="0"/>
-    <w:lsdException w:name="Medium Grid 2 Accent 3" w:semiHidden="0" w:uiPriority="68" w:unhideWhenUsed="0"/>
-    <w:lsdException w:name="Medium Grid 3 Accent 3" w:semiHidden="0" w:uiPriority="69" w:unhideWhenUsed="0"/>
-    <w:lsdException w:name="Dark List Accent 3" w:semiHidden="0" w:uiPriority="70" w:unhideWhenUsed="0"/>
-    <w:lsdException w:name="Colorful Shading Accent 3" w:semiHidden="0" w:uiPriority="71" w:unhideWhenUsed="0"/>
-    <w:lsdException w:name="Colorful List Accent 3" w:semiHidden="0" w:uiPriority="72" w:unhideWhenUsed="0"/>
-    <w:lsdException w:name="Colorful Grid Accent 3" w:semiHidden="0" w:uiPriority="73" w:unhideWhenUsed="0"/>
-    <w:lsdException w:name="Light Shading Accent 4" w:semiHidden="0" w:uiPriority="60" w:unhideWhenUsed="0"/>
-    <w:lsdException w:name="Light List Accent 4" w:semiHidden="0" w:uiPriority="61" w:unhideWhenUsed="0"/>
-    <w:lsdException w:name="Light Grid Accent 4" w:semiHidden="0" w:uiPriority="62" w:unhideWhenUsed="0"/>
-    <w:lsdException w:name="Medium Shading 1 Accent 4" w:semiHidden="0" w:uiPriority="63" w:unhideWhenUsed="0"/>
-    <w:lsdException w:name="Medium Shading 2 Accent 4" w:semiHidden="0" w:uiPriority="64" w:unhideWhenUsed="0"/>
-    <w:lsdException w:name="Medium List 1 Accent 4" w:semiHidden="0" w:uiPriority="65" w:unhideWhenUsed="0"/>
-    <w:lsdException w:name="Medium List 2 Accent 4" w:semiHidden="0" w:uiPriority="66" w:unhideWhenUsed="0"/>
-    <w:lsdException w:name="Medium Grid 1 Accent 4" w:semiHidden="0" w:uiPriority="67" w:unhideWhenUsed="0"/>
-    <w:lsdException w:name="Medium Grid 2 Accent 4" w:semiHidden="0" w:uiPriority="68" w:unhideWhenUsed="0"/>
-    <w:lsdException w:name="Medium Grid 3 Accent 4" w:semiHidden="0" w:uiPriority="69" w:unhideWhenUsed="0"/>
-    <w:lsdException w:name="Dark List Accent 4" w:semiHidden="0" w:uiPriority="70" w:unhideWhenUsed="0"/>
-    <w:lsdException w:name="Colorful Shading Accent 4" w:semiHidden="0" w:uiPriority="71" w:unhideWhenUsed="0"/>
-    <w:lsdException w:name="Colorful List Accent 4" w:semiHidden="0" w:uiPriority="72" w:unhideWhenUsed="0"/>
-    <w:lsdException w:name="Colorful Grid Accent 4" w:semiHidden="0" w:uiPriority="73" w:unhideWhenUsed="0"/>
-    <w:lsdException w:name="Light Shading Accent 5" w:semiHidden="0" w:uiPriority="60" w:unhideWhenUsed="0"/>
-    <w:lsdException w:name="Light List Accent 5" w:semiHidden="0" w:uiPriority="61" w:unhideWhenUsed="0"/>
-    <w:lsdException w:name="Light Grid Accent 5" w:semiHidden="0" w:uiPriority="62" w:unhideWhenUsed="0"/>
-    <w:lsdException w:name="Medium Shading 1 Accent 5" w:semiHidden="0" w:uiPriority="63" w:unhideWhenUsed="0"/>
-    <w:lsdException w:name="Medium Shading 2 Accent 5" w:semiHidden="0" w:uiPriority="64" w:unhideWhenUsed="0"/>
-    <w:lsdException w:name="Medium List 1 Accent 5" w:semiHidden="0" w:uiPriority="65" w:unhideWhenUsed="0"/>
-    <w:lsdException w:name="Medium List 2 Accent 5" w:semiHidden="0" w:uiPriority="66" w:unhideWhenUsed="0"/>
-    <w:lsdException w:name="Medium Grid 1 Accent 5" w:semiHidden="0" w:uiPriority="67" w:unhideWhenUsed="0"/>
-    <w:lsdException w:name="Medium Grid 2 Accent 5" w:semiHidden="0" w:uiPriority="68" w:unhideWhenUsed="0"/>
-    <w:lsdException w:name="Medium Grid 3 Accent 5" w:semiHidden="0" w:uiPriority="69" w:unhideWhenUsed="0"/>
-    <w:lsdException w:name="Dark List Accent 5" w:semiHidden="0" w:uiPriority="70" w:unhideWhenUsed="0"/>
-    <w:lsdException w:name="Colorful Shading Accent 5" w:semiHidden="0" w:uiPriority="71" w:unhideWhenUsed="0"/>
-    <w:lsdException w:name="Colorful List Accent 5" w:semiHidden="0" w:uiPriority="72" w:unhideWhenUsed="0"/>
-    <w:lsdException w:name="Colorful Grid Accent 5" w:semiHidden="0" w:uiPriority="73" w:unhideWhenUsed="0"/>
-    <w:lsdException w:name="Light Shading Accent 6" w:semiHidden="0" w:uiPriority="60" w:unhideWhenUsed="0"/>
-    <w:lsdException w:name="Light List Accent 6" w:semiHidden="0" w:uiPriority="61" w:unhideWhenUsed="0"/>
-    <w:lsdException w:name="Light Grid Accent 6" w:semiHidden="0" w:uiPriority="62" w:unhideWhenUsed="0"/>
-    <w:lsdException w:name="Medium Shading 1 Accent 6" w:semiHidden="0" w:uiPriority="63" w:unhideWhenUsed="0"/>
-    <w:lsdException w:name="Medium Shading 2 Accent 6" w:semiHidden="0" w:uiPriority="64" w:unhideWhenUsed="0"/>
-    <w:lsdException w:name="Medium List 1 Accent 6" w:semiHidden="0" w:uiPriority="65" w:unhideWhenUsed="0"/>
-    <w:lsdException w:name="Medium List 2 Accent 6" w:semiHidden="0" w:uiPriority="66" w:unhideWhenUsed="0"/>
-    <w:lsdException w:name="Medium Grid 1 Accent 6" w:semiHidden="0" w:uiPriority="67" w:unhideWhenUsed="0"/>
-    <w:lsdException w:name="Medium Grid 2 Accent 6" w:semiHidden="0" w:uiPriority="68" w:unhideWhenUsed="0"/>
-    <w:lsdException w:name="Medium Grid 3 Accent 6" w:semiHidden="0" w:uiPriority="69" w:unhideWhenUsed="0"/>
-    <w:lsdException w:name="Dark List Accent 6" w:semiHidden="0" w:uiPriority="70" w:unhideWhenUsed="0"/>
-    <w:lsdException w:name="Colorful Shading Accent 6" w:semiHidden="0" w:uiPriority="71" w:unhideWhenUsed="0"/>
-    <w:lsdException w:name="Colorful List Accent 6" w:semiHidden="0" w:uiPriority="72" w:unhideWhenUsed="0"/>
-    <w:lsdException w:name="Colorful Grid Accent 6" w:semiHidden="0" w:uiPriority="73" w:unhideWhenUsed="0"/>
-    <w:lsdException w:name="Subtle Emphasis" w:semiHidden="0" w:uiPriority="19" w:unhideWhenUsed="0" w:qFormat="1"/>
-    <w:lsdException w:name="Intense Emphasis" w:semiHidden="0" w:uiPriority="21" w:unhideWhenUsed="0" w:qFormat="1"/>
-    <w:lsdException w:name="Subtle Reference" w:semiHidden="0" w:uiPriority="31" w:unhideWhenUsed="0" w:qFormat="1"/>
-    <w:lsdException w:name="Intense Reference" w:semiHidden="0" w:uiPriority="32" w:unhideWhenUsed="0" w:qFormat="1"/>
-    <w:lsdException w:name="Book Title" w:semiHidden="0" w:uiPriority="33" w:unhideWhenUsed="0" w:qFormat="1"/>
-    <w:lsdException w:name="Bibliography" w:uiPriority="37"/>
-    <w:lsdException w:name="TOC Heading" w:uiPriority="39" w:qFormat="1"/>
-  </w:latentStyles>
-  <w:style w:type="paragraph" w:default="1" w:styleId="Normal">
-    <w:name w:val="Normal"/>
-    <w:qFormat/>
-  </w:style>
-  <w:style w:type="character" w:default="1" w:styleId="Fuentedeprrafopredeter">
-    <w:name w:val="Default Paragraph Font"/>
-    <w:uiPriority w:val="1"/>
-    <w:semiHidden/>
-    <w:unhideWhenUsed/>
-  </w:style>
-  <w:style w:type="table" w:default="1" w:styleId="Tablanormal">
-    <w:name w:val="Normal Table"/>
-    <w:uiPriority w:val="99"/>
-    <w:semiHidden/>
-    <w:unhideWhenUsed/>
-    <w:tblPr>
-      <w:tblInd w:w="0" w:type="dxa"/>
-      <w:tblCellMar>
-        <w:top w:w="0" w:type="dxa"/>
-        <w:left w:w="108" w:type="dxa"/>
-        <w:bottom w:w="0" w:type="dxa"/>
-        <w:right w:w="108" w:type="dxa"/>
-      </w:tblCellMar>
-    </w:tblPr>
-  </w:style>
-  <w:style w:type="numbering" w:default="1" w:styleId="Sinlista">
-    <w:name w:val="No List"/>
-    <w:uiPriority w:val="99"/>
-    <w:semiHidden/>
-    <w:unhideWhenUsed/>
   </w:style>
 </w:styles>
 </file>

</xml_diff>